<commit_message>
Requirements needs Use Case updates and font standardization
Will do later.
</commit_message>
<xml_diff>
--- a/Tutorials/Requirements.docx
+++ b/Tutorials/Requirements.docx
@@ -183,55 +183,7 @@
                 <w:sz w:val="40"/>
                 <w:szCs w:val="40"/>
               </w:rPr>
-              <w:t xml:space="preserve">Chris </w:t>
-            </w:r>
-            <w:proofErr w:type="spellStart"/>
-            <w:r>
-              <w:rPr>
-                <w:sz w:val="40"/>
-                <w:szCs w:val="40"/>
-              </w:rPr>
-              <w:t>Bakopoulos</w:t>
-            </w:r>
-            <w:proofErr w:type="spellEnd"/>
-            <w:r>
-              <w:rPr>
-                <w:sz w:val="40"/>
-                <w:szCs w:val="40"/>
-              </w:rPr>
-              <w:t xml:space="preserve">, Eric Benton, Bryce Eller, Alex </w:t>
-            </w:r>
-            <w:proofErr w:type="spellStart"/>
-            <w:r>
-              <w:rPr>
-                <w:sz w:val="40"/>
-                <w:szCs w:val="40"/>
-              </w:rPr>
-              <w:t>Sladek</w:t>
-            </w:r>
-            <w:proofErr w:type="spellEnd"/>
-            <w:r>
-              <w:rPr>
-                <w:sz w:val="40"/>
-                <w:szCs w:val="40"/>
-              </w:rPr>
-              <w:t xml:space="preserve">, Phil Stephenson, Lucas </w:t>
-            </w:r>
-            <w:proofErr w:type="spellStart"/>
-            <w:r>
-              <w:rPr>
-                <w:sz w:val="40"/>
-                <w:szCs w:val="40"/>
-              </w:rPr>
-              <w:t>Vitalos</w:t>
-            </w:r>
-            <w:proofErr w:type="spellEnd"/>
-            <w:r>
-              <w:rPr>
-                <w:sz w:val="40"/>
-                <w:szCs w:val="40"/>
-              </w:rPr>
-              <w:t>, Rush Weigelt</w:t>
+              <w:t>Chris Bakopoulos, Eric Benton, Bryce Eller, Alex Sladek, Phil Stephenson, Lucas Vitalos, Rush Weigelt</w:t>
             </w:r>
           </w:p>
         </w:tc>
@@ -383,17 +335,8 @@
                 <w:sz w:val="40"/>
                 <w:szCs w:val="40"/>
               </w:rPr>
-              <w:t xml:space="preserve">David Stahl, </w:t>
+              <w:t>David Stahl, atty</w:t>
             </w:r>
-            <w:proofErr w:type="spellStart"/>
-            <w:r>
-              <w:rPr>
-                <w:sz w:val="40"/>
-                <w:szCs w:val="40"/>
-              </w:rPr>
-              <w:t>atty</w:t>
-            </w:r>
-            <w:proofErr w:type="spellEnd"/>
           </w:p>
         </w:tc>
       </w:tr>
@@ -422,7 +365,6 @@
           <w:sz w:val="40"/>
           <w:szCs w:val="40"/>
         </w:rPr>
-        <w:lastRenderedPageBreak/>
         <w:t>Revision History</w:t>
       </w:r>
     </w:p>
@@ -883,7 +825,6 @@
           <w:sz w:val="40"/>
           <w:szCs w:val="40"/>
         </w:rPr>
-        <w:lastRenderedPageBreak/>
         <w:t>Table of Contents</w:t>
       </w:r>
       <w:bookmarkStart w:id="0" w:name="ToC"/>
@@ -935,23 +876,7 @@
             <w:sz w:val="24"/>
             <w:szCs w:val="24"/>
           </w:rPr>
-          <w:t>Pur</w:t>
-        </w:r>
-        <w:r>
-          <w:rPr>
-            <w:rStyle w:val="Hyperlink"/>
-            <w:sz w:val="24"/>
-            <w:szCs w:val="24"/>
-          </w:rPr>
-          <w:t>p</w:t>
-        </w:r>
-        <w:r>
-          <w:rPr>
-            <w:rStyle w:val="Hyperlink"/>
-            <w:sz w:val="24"/>
-            <w:szCs w:val="24"/>
-          </w:rPr>
-          <w:t>ose of Document</w:t>
+          <w:t>Purpose of Document</w:t>
         </w:r>
       </w:hyperlink>
     </w:p>
@@ -974,23 +899,7 @@
             <w:sz w:val="24"/>
             <w:szCs w:val="24"/>
           </w:rPr>
-          <w:t>Scope of Do</w:t>
-        </w:r>
-        <w:r>
-          <w:rPr>
-            <w:rStyle w:val="Hyperlink"/>
-            <w:sz w:val="24"/>
-            <w:szCs w:val="24"/>
-          </w:rPr>
-          <w:t>c</w:t>
-        </w:r>
-        <w:r>
-          <w:rPr>
-            <w:rStyle w:val="Hyperlink"/>
-            <w:sz w:val="24"/>
-            <w:szCs w:val="24"/>
-          </w:rPr>
-          <w:t>ument</w:t>
+          <w:t>Scope of Document</w:t>
         </w:r>
       </w:hyperlink>
     </w:p>
@@ -1066,23 +975,7 @@
             <w:sz w:val="24"/>
             <w:szCs w:val="24"/>
           </w:rPr>
-          <w:t>Product Perspe</w:t>
-        </w:r>
-        <w:r>
-          <w:rPr>
-            <w:rStyle w:val="Hyperlink"/>
-            <w:sz w:val="24"/>
-            <w:szCs w:val="24"/>
-          </w:rPr>
-          <w:t>c</w:t>
-        </w:r>
-        <w:r>
-          <w:rPr>
-            <w:rStyle w:val="Hyperlink"/>
-            <w:sz w:val="24"/>
-            <w:szCs w:val="24"/>
-          </w:rPr>
-          <w:t>tive</w:t>
+          <w:t>Product Perspective</w:t>
         </w:r>
       </w:hyperlink>
     </w:p>
@@ -1094,21 +987,12 @@
           <w:szCs w:val="24"/>
         </w:rPr>
       </w:pPr>
-      <w:proofErr w:type="gramStart"/>
-      <w:r>
-        <w:rPr>
-          <w:sz w:val="24"/>
-          <w:szCs w:val="24"/>
-        </w:rPr>
-        <w:t>2.2</w:t>
-      </w:r>
-      <w:proofErr w:type="gramEnd"/>
-      <w:r>
-        <w:rPr>
-          <w:sz w:val="24"/>
-          <w:szCs w:val="24"/>
-        </w:rPr>
-        <w:t xml:space="preserve"> </w:t>
+      <w:r>
+        <w:rPr>
+          <w:sz w:val="24"/>
+          <w:szCs w:val="24"/>
+        </w:rPr>
+        <w:t xml:space="preserve">2.2 </w:t>
       </w:r>
       <w:hyperlink w:anchor="GameRules" w:history="1">
         <w:r>
@@ -1117,23 +1001,7 @@
             <w:sz w:val="24"/>
             <w:szCs w:val="24"/>
           </w:rPr>
-          <w:t>‘B</w:t>
-        </w:r>
-        <w:r>
-          <w:rPr>
-            <w:rStyle w:val="Hyperlink"/>
-            <w:sz w:val="24"/>
-            <w:szCs w:val="24"/>
-          </w:rPr>
-          <w:t>o</w:t>
-        </w:r>
-        <w:r>
-          <w:rPr>
-            <w:rStyle w:val="Hyperlink"/>
-            <w:sz w:val="24"/>
-            <w:szCs w:val="24"/>
-          </w:rPr>
-          <w:t>t’</w:t>
+          <w:t>‘Bot’</w:t>
         </w:r>
       </w:hyperlink>
       <w:r>
@@ -1613,21 +1481,12 @@
           <w:szCs w:val="24"/>
         </w:rPr>
       </w:pPr>
-      <w:proofErr w:type="gramStart"/>
-      <w:r>
-        <w:rPr>
-          <w:sz w:val="24"/>
-          <w:szCs w:val="24"/>
-        </w:rPr>
-        <w:t>6.4</w:t>
-      </w:r>
-      <w:proofErr w:type="gramEnd"/>
-      <w:r>
-        <w:rPr>
-          <w:sz w:val="24"/>
-          <w:szCs w:val="24"/>
-        </w:rPr>
-        <w:t xml:space="preserve"> </w:t>
+      <w:r>
+        <w:rPr>
+          <w:sz w:val="24"/>
+          <w:szCs w:val="24"/>
+        </w:rPr>
+        <w:t xml:space="preserve">6.4 </w:t>
       </w:r>
       <w:hyperlink w:anchor="UpdateScreens" w:history="1">
         <w:r>
@@ -1711,7 +1570,6 @@
           <w:sz w:val="40"/>
           <w:szCs w:val="40"/>
         </w:rPr>
-        <w:lastRenderedPageBreak/>
         <w:t xml:space="preserve">1. </w:t>
       </w:r>
       <w:hyperlink w:anchor="ToC" w:history="1">
@@ -1721,31 +1579,7 @@
             <w:sz w:val="40"/>
             <w:szCs w:val="40"/>
           </w:rPr>
-          <w:t>Introd</w:t>
-        </w:r>
-        <w:r>
-          <w:rPr>
-            <w:rStyle w:val="Hyperlink"/>
-            <w:sz w:val="40"/>
-            <w:szCs w:val="40"/>
-          </w:rPr>
-          <w:t>u</w:t>
-        </w:r>
-        <w:r>
-          <w:rPr>
-            <w:rStyle w:val="Hyperlink"/>
-            <w:sz w:val="40"/>
-            <w:szCs w:val="40"/>
-          </w:rPr>
-          <w:t>c</w:t>
-        </w:r>
-        <w:r>
-          <w:rPr>
-            <w:rStyle w:val="Hyperlink"/>
-            <w:sz w:val="40"/>
-            <w:szCs w:val="40"/>
-          </w:rPr>
-          <w:t>tion</w:t>
+          <w:t>Introduction</w:t>
         </w:r>
         <w:bookmarkStart w:id="7" w:name="Introduction"/>
         <w:bookmarkEnd w:id="7"/>
@@ -1805,14 +1639,7 @@
           <w:sz w:val="24"/>
           <w:szCs w:val="24"/>
         </w:rPr>
-        <w:t xml:space="preserve">This document will detail the requirements for our </w:t>
-      </w:r>
-      <w:r>
-        <w:rPr>
-          <w:sz w:val="24"/>
-          <w:szCs w:val="24"/>
-        </w:rPr>
-        <w:t xml:space="preserve">machine learning Twitter analysis tool. </w:t>
+        <w:t xml:space="preserve">This document will detail the requirements for our machine learning Twitter analysis tool. </w:t>
       </w:r>
     </w:p>
     <w:p>
@@ -1869,53 +1696,14 @@
           <w:sz w:val="24"/>
           <w:szCs w:val="24"/>
         </w:rPr>
-        <w:t xml:space="preserve">This document </w:t>
-      </w:r>
-      <w:proofErr w:type="gramStart"/>
-      <w:r>
-        <w:rPr>
-          <w:sz w:val="24"/>
-          <w:szCs w:val="24"/>
-        </w:rPr>
-        <w:t>is scoped</w:t>
-      </w:r>
-      <w:proofErr w:type="gramEnd"/>
-      <w:r>
-        <w:rPr>
-          <w:sz w:val="24"/>
-          <w:szCs w:val="24"/>
-        </w:rPr>
-        <w:t xml:space="preserve"> to enable a new programmer to join the team and be able</w:t>
-      </w:r>
-      <w:r>
-        <w:rPr>
-          <w:sz w:val="24"/>
-          <w:szCs w:val="24"/>
-        </w:rPr>
-        <w:t xml:space="preserve"> to integrate themselves into the team within a day or two. It will lay out how the game </w:t>
-      </w:r>
-      <w:proofErr w:type="gramStart"/>
-      <w:r>
-        <w:rPr>
-          <w:sz w:val="24"/>
-          <w:szCs w:val="24"/>
-        </w:rPr>
-        <w:t>will</w:t>
-      </w:r>
-      <w:r>
-        <w:rPr>
-          <w:sz w:val="24"/>
-          <w:szCs w:val="24"/>
-        </w:rPr>
-        <w:t xml:space="preserve"> be coded</w:t>
-      </w:r>
-      <w:proofErr w:type="gramEnd"/>
-      <w:r>
-        <w:rPr>
-          <w:sz w:val="24"/>
-          <w:szCs w:val="24"/>
-        </w:rPr>
-        <w:t>, without ambiguity.</w:t>
+        <w:t>This document is scoped to enable a new programmer to join the team and be able</w:t>
+      </w:r>
+      <w:r>
+        <w:rPr>
+          <w:sz w:val="24"/>
+          <w:szCs w:val="24"/>
+        </w:rPr>
+        <w:t xml:space="preserve"> to integrate themselves into the team within a day or two. It will lay out how the game will be coded, without ambiguity.</w:t>
       </w:r>
     </w:p>
     <w:p>
@@ -2039,7 +1827,6 @@
           <w:sz w:val="40"/>
           <w:szCs w:val="40"/>
         </w:rPr>
-        <w:lastRenderedPageBreak/>
         <w:t xml:space="preserve">2. </w:t>
       </w:r>
       <w:hyperlink w:anchor="ToC" w:history="1">
@@ -2049,23 +1836,7 @@
             <w:sz w:val="40"/>
             <w:szCs w:val="40"/>
           </w:rPr>
-          <w:t>Descr</w:t>
-        </w:r>
-        <w:r>
-          <w:rPr>
-            <w:rStyle w:val="Hyperlink"/>
-            <w:sz w:val="40"/>
-            <w:szCs w:val="40"/>
-          </w:rPr>
-          <w:t>i</w:t>
-        </w:r>
-        <w:r>
-          <w:rPr>
-            <w:rStyle w:val="Hyperlink"/>
-            <w:sz w:val="40"/>
-            <w:szCs w:val="40"/>
-          </w:rPr>
-          <w:t>ption</w:t>
+          <w:t>Description</w:t>
         </w:r>
         <w:bookmarkStart w:id="11" w:name="Description"/>
         <w:bookmarkEnd w:id="11"/>
@@ -2110,35 +1881,7 @@
           <w:sz w:val="26"/>
           <w:szCs w:val="26"/>
         </w:rPr>
-        <w:t>[</w:t>
-      </w:r>
-      <w:proofErr w:type="spellStart"/>
-      <w:proofErr w:type="gramStart"/>
-      <w:r>
-        <w:rPr>
-          <w:i/>
-          <w:sz w:val="26"/>
-          <w:szCs w:val="26"/>
-        </w:rPr>
-        <w:t>tbd</w:t>
-      </w:r>
-      <w:proofErr w:type="spellEnd"/>
-      <w:proofErr w:type="gramEnd"/>
-      <w:r>
-        <w:rPr>
-          <w:i/>
-          <w:sz w:val="26"/>
-          <w:szCs w:val="26"/>
-        </w:rPr>
-        <w:t>]</w:t>
-      </w:r>
-      <w:r>
-        <w:rPr>
-          <w:i/>
-          <w:sz w:val="26"/>
-          <w:szCs w:val="26"/>
-        </w:rPr>
-        <w:t xml:space="preserve"> </w:t>
+        <w:t xml:space="preserve">[tbd] </w:t>
       </w:r>
       <w:r>
         <w:rPr>
@@ -2156,23 +1899,13 @@
           <w:szCs w:val="28"/>
         </w:rPr>
       </w:pPr>
-      <w:proofErr w:type="gramStart"/>
-      <w:r>
-        <w:rPr>
-          <w:b/>
-          <w:sz w:val="28"/>
-          <w:szCs w:val="28"/>
-        </w:rPr>
-        <w:t>2.2</w:t>
-      </w:r>
-      <w:proofErr w:type="gramEnd"/>
-      <w:r>
-        <w:rPr>
-          <w:b/>
-          <w:sz w:val="28"/>
-          <w:szCs w:val="28"/>
-        </w:rPr>
-        <w:t xml:space="preserve"> </w:t>
+      <w:r>
+        <w:rPr>
+          <w:b/>
+          <w:sz w:val="28"/>
+          <w:szCs w:val="28"/>
+        </w:rPr>
+        <w:t xml:space="preserve">2.2 </w:t>
       </w:r>
       <w:bookmarkStart w:id="13" w:name="GameRules"/>
       <w:bookmarkEnd w:id="13"/>
@@ -2204,23 +1937,7 @@
           <w:sz w:val="26"/>
           <w:szCs w:val="26"/>
         </w:rPr>
-        <w:t xml:space="preserve">‘Bot’ accounts, or automated accounts meant to mimic real users, are a prevalent issue on social media—none </w:t>
-      </w:r>
-      <w:proofErr w:type="spellStart"/>
-      <w:r>
-        <w:rPr>
-          <w:sz w:val="26"/>
-          <w:szCs w:val="26"/>
-        </w:rPr>
-        <w:t>moreso</w:t>
-      </w:r>
-      <w:proofErr w:type="spellEnd"/>
-      <w:r>
-        <w:rPr>
-          <w:sz w:val="26"/>
-          <w:szCs w:val="26"/>
-        </w:rPr>
-        <w:t xml:space="preserve"> than Twitter. While bots are an ever-present issue, analysts predict the run-up to the 2020 US election will see a large influx of fake users. </w:t>
+        <w:t xml:space="preserve">‘Bot’ accounts, or automated accounts meant to mimic real users, are a prevalent issue on social media—none moreso than Twitter. While bots are an ever-present issue, analysts predict the run-up to the 2020 US election will see a large influx of fake users. </w:t>
       </w:r>
     </w:p>
     <w:p>
@@ -2236,55 +1953,7 @@
           <w:szCs w:val="26"/>
         </w:rPr>
         <w:tab/>
-        <w:t xml:space="preserve">In an attempt </w:t>
-      </w:r>
-      <w:proofErr w:type="gramStart"/>
-      <w:r>
-        <w:rPr>
-          <w:sz w:val="26"/>
-          <w:szCs w:val="26"/>
-        </w:rPr>
-        <w:t>to effectively help</w:t>
-      </w:r>
-      <w:proofErr w:type="gramEnd"/>
-      <w:r>
-        <w:rPr>
-          <w:sz w:val="26"/>
-          <w:szCs w:val="26"/>
-        </w:rPr>
-        <w:t xml:space="preserve"> counteract the issue, we propose an application that will have two functions: 1) </w:t>
-      </w:r>
-      <w:proofErr w:type="spellStart"/>
-      <w:r>
-        <w:rPr>
-          <w:sz w:val="26"/>
-          <w:szCs w:val="26"/>
-        </w:rPr>
-        <w:t>webscrape</w:t>
-      </w:r>
-      <w:proofErr w:type="spellEnd"/>
-      <w:r>
-        <w:rPr>
-          <w:sz w:val="26"/>
-          <w:szCs w:val="26"/>
-        </w:rPr>
-        <w:t xml:space="preserve"> and, using supervised machine learning categorize, a certain number of tweets for a certain ‘hashtag’. Any posts categorized as “Likely Bot” </w:t>
-      </w:r>
-      <w:proofErr w:type="gramStart"/>
-      <w:r>
-        <w:rPr>
-          <w:sz w:val="26"/>
-          <w:szCs w:val="26"/>
-        </w:rPr>
-        <w:t>would be linked and saved to a CSV file</w:t>
-      </w:r>
-      <w:proofErr w:type="gramEnd"/>
-      <w:r>
-        <w:rPr>
-          <w:sz w:val="26"/>
-          <w:szCs w:val="26"/>
-        </w:rPr>
-        <w:t>. This way, a human could then inspect the suspect accounts before deciding whether to report the account.</w:t>
+        <w:t>In an attempt to effectively help counteract the issue, we propose an application that will have two functions: 1) webscrape and, using supervised machine learning categorize, a certain number of tweets for a certain ‘hashtag’. Any posts categorized as “Likely Bot” would be linked and saved to a CSV file. This way, a human could then inspect the suspect accounts before deciding whether to report the account.</w:t>
       </w:r>
     </w:p>
     <w:p>
@@ -2396,23 +2065,7 @@
           <w:sz w:val="26"/>
           <w:szCs w:val="26"/>
         </w:rPr>
-        <w:t xml:space="preserve">This will allow us to utilize a </w:t>
-      </w:r>
-      <w:proofErr w:type="spellStart"/>
-      <w:r>
-        <w:rPr>
-          <w:sz w:val="26"/>
-          <w:szCs w:val="26"/>
-        </w:rPr>
-        <w:t>bevvy</w:t>
-      </w:r>
-      <w:proofErr w:type="spellEnd"/>
-      <w:r>
-        <w:rPr>
-          <w:sz w:val="26"/>
-          <w:szCs w:val="26"/>
-        </w:rPr>
-        <w:t xml:space="preserve"> of different modules.</w:t>
+        <w:t>This will allow us to utilize a bevvy of different modules.</w:t>
       </w:r>
     </w:p>
     <w:tbl>
@@ -2483,7 +2136,6 @@
                 <w:szCs w:val="26"/>
               </w:rPr>
             </w:pPr>
-            <w:proofErr w:type="spellStart"/>
             <w:r>
               <w:rPr>
                 <w:sz w:val="26"/>
@@ -2491,7 +2143,6 @@
               </w:rPr>
               <w:t>Sklearn</w:t>
             </w:r>
-            <w:proofErr w:type="spellEnd"/>
           </w:p>
         </w:tc>
         <w:tc>
@@ -2527,7 +2178,6 @@
                 <w:szCs w:val="26"/>
               </w:rPr>
             </w:pPr>
-            <w:proofErr w:type="spellStart"/>
             <w:r>
               <w:rPr>
                 <w:sz w:val="26"/>
@@ -2535,7 +2185,6 @@
               </w:rPr>
               <w:t>Numpy</w:t>
             </w:r>
-            <w:proofErr w:type="spellEnd"/>
           </w:p>
         </w:tc>
         <w:tc>
@@ -2591,7 +2240,6 @@
                 <w:szCs w:val="26"/>
               </w:rPr>
             </w:pPr>
-            <w:proofErr w:type="spellStart"/>
             <w:r>
               <w:rPr>
                 <w:sz w:val="26"/>
@@ -2599,7 +2247,6 @@
               </w:rPr>
               <w:t>Dataframes</w:t>
             </w:r>
-            <w:proofErr w:type="spellEnd"/>
           </w:p>
         </w:tc>
       </w:tr>
@@ -2615,7 +2262,6 @@
                 <w:szCs w:val="26"/>
               </w:rPr>
             </w:pPr>
-            <w:proofErr w:type="spellStart"/>
             <w:r>
               <w:rPr>
                 <w:sz w:val="26"/>
@@ -2623,7 +2269,6 @@
               </w:rPr>
               <w:t>Pathlib</w:t>
             </w:r>
-            <w:proofErr w:type="spellEnd"/>
           </w:p>
         </w:tc>
         <w:tc>
@@ -2659,7 +2304,6 @@
                 <w:szCs w:val="26"/>
               </w:rPr>
             </w:pPr>
-            <w:proofErr w:type="spellStart"/>
             <w:r>
               <w:rPr>
                 <w:sz w:val="26"/>
@@ -2667,7 +2311,6 @@
               </w:rPr>
               <w:t>BeautifulSoup</w:t>
             </w:r>
-            <w:proofErr w:type="spellEnd"/>
           </w:p>
         </w:tc>
         <w:tc>
@@ -2681,7 +2324,6 @@
                 <w:szCs w:val="26"/>
               </w:rPr>
             </w:pPr>
-            <w:proofErr w:type="spellStart"/>
             <w:r>
               <w:rPr>
                 <w:sz w:val="26"/>
@@ -2689,7 +2331,6 @@
               </w:rPr>
               <w:t>Webscraping</w:t>
             </w:r>
-            <w:proofErr w:type="spellEnd"/>
           </w:p>
         </w:tc>
       </w:tr>
@@ -2747,7 +2388,6 @@
                 <w:szCs w:val="26"/>
               </w:rPr>
             </w:pPr>
-            <w:proofErr w:type="spellStart"/>
             <w:r>
               <w:rPr>
                 <w:sz w:val="26"/>
@@ -2755,7 +2395,6 @@
               </w:rPr>
               <w:t>Mathplot</w:t>
             </w:r>
-            <w:proofErr w:type="spellEnd"/>
           </w:p>
         </w:tc>
         <w:tc>
@@ -2807,7 +2446,6 @@
           <w:sz w:val="40"/>
           <w:szCs w:val="40"/>
         </w:rPr>
-        <w:lastRenderedPageBreak/>
         <w:t xml:space="preserve">3. </w:t>
       </w:r>
       <w:hyperlink w:anchor="ToC" w:history="1">
@@ -2826,25 +2464,18 @@
     <w:p>
       <w:pPr>
         <w:rPr>
-          <w:sz w:val="28"/>
-          <w:szCs w:val="28"/>
-        </w:rPr>
-      </w:pPr>
-      <w:proofErr w:type="gramStart"/>
-      <w:r>
-        <w:rPr>
-          <w:sz w:val="28"/>
-          <w:szCs w:val="28"/>
-        </w:rPr>
-        <w:t>3.1</w:t>
-      </w:r>
-      <w:proofErr w:type="gramEnd"/>
-      <w:r>
-        <w:rPr>
-          <w:sz w:val="28"/>
-          <w:szCs w:val="28"/>
-        </w:rPr>
-        <w:t xml:space="preserve"> </w:t>
+          <w:b/>
+          <w:sz w:val="28"/>
+          <w:szCs w:val="28"/>
+        </w:rPr>
+      </w:pPr>
+      <w:r>
+        <w:rPr>
+          <w:b/>
+          <w:sz w:val="28"/>
+          <w:szCs w:val="28"/>
+        </w:rPr>
+        <w:t xml:space="preserve">3.1 </w:t>
       </w:r>
       <w:bookmarkStart w:id="17" w:name="CheckersGame"/>
       <w:bookmarkStart w:id="18" w:name="CheckersGame2"/>
@@ -2852,6 +2483,7 @@
       <w:bookmarkEnd w:id="18"/>
       <w:r>
         <w:rPr>
+          <w:b/>
           <w:sz w:val="28"/>
           <w:szCs w:val="28"/>
         </w:rPr>
@@ -2927,21 +2559,12 @@
           <w:szCs w:val="26"/>
         </w:rPr>
       </w:pPr>
-      <w:proofErr w:type="spellStart"/>
-      <w:r>
-        <w:rPr>
-          <w:sz w:val="26"/>
-          <w:szCs w:val="26"/>
-        </w:rPr>
-        <w:t>Webscrape</w:t>
-      </w:r>
-      <w:proofErr w:type="spellEnd"/>
-      <w:r>
-        <w:rPr>
-          <w:sz w:val="26"/>
-          <w:szCs w:val="26"/>
-        </w:rPr>
-        <w:t xml:space="preserve"> a given number of the most recent posts.</w:t>
+      <w:r>
+        <w:rPr>
+          <w:sz w:val="26"/>
+          <w:szCs w:val="26"/>
+        </w:rPr>
+        <w:t>Webscrape a given number of the most recent posts.</w:t>
       </w:r>
     </w:p>
     <w:p>
@@ -2987,12 +2610,14 @@
     <w:p>
       <w:pPr>
         <w:rPr>
-          <w:sz w:val="28"/>
-          <w:szCs w:val="28"/>
-        </w:rPr>
-      </w:pPr>
-      <w:r>
-        <w:rPr>
+          <w:b/>
+          <w:sz w:val="28"/>
+          <w:szCs w:val="28"/>
+        </w:rPr>
+      </w:pPr>
+      <w:r>
+        <w:rPr>
+          <w:b/>
           <w:sz w:val="28"/>
           <w:szCs w:val="28"/>
         </w:rPr>
@@ -3000,6 +2625,7 @@
       </w:r>
       <w:r>
         <w:rPr>
+          <w:b/>
           <w:sz w:val="28"/>
           <w:szCs w:val="28"/>
         </w:rPr>
@@ -3067,21 +2693,12 @@
           <w:szCs w:val="26"/>
         </w:rPr>
       </w:pPr>
-      <w:proofErr w:type="spellStart"/>
-      <w:r>
-        <w:rPr>
-          <w:sz w:val="26"/>
-          <w:szCs w:val="26"/>
-        </w:rPr>
-        <w:t>Webscrape</w:t>
-      </w:r>
-      <w:proofErr w:type="spellEnd"/>
-      <w:r>
-        <w:rPr>
-          <w:sz w:val="26"/>
-          <w:szCs w:val="26"/>
-        </w:rPr>
-        <w:t xml:space="preserve"> a given number of the most recent posts.</w:t>
+      <w:r>
+        <w:rPr>
+          <w:sz w:val="26"/>
+          <w:szCs w:val="26"/>
+        </w:rPr>
+        <w:t>Webscrape a given number of the most recent posts.</w:t>
       </w:r>
     </w:p>
     <w:p>
@@ -3191,7 +2808,6 @@
           <w:sz w:val="40"/>
           <w:szCs w:val="40"/>
         </w:rPr>
-        <w:lastRenderedPageBreak/>
         <w:t xml:space="preserve">4. </w:t>
       </w:r>
       <w:hyperlink w:anchor="ToC" w:history="1">
@@ -3210,32 +2826,18 @@
     <w:p>
       <w:pPr>
         <w:rPr>
-          <w:sz w:val="28"/>
-          <w:szCs w:val="28"/>
-        </w:rPr>
-      </w:pPr>
-      <w:proofErr w:type="gramStart"/>
-      <w:r>
-        <w:rPr>
-          <w:sz w:val="28"/>
-          <w:szCs w:val="28"/>
-        </w:rPr>
-        <w:t>4</w:t>
-      </w:r>
-      <w:r>
-        <w:rPr>
-          <w:sz w:val="28"/>
-          <w:szCs w:val="28"/>
-        </w:rPr>
-        <w:t>.1</w:t>
-      </w:r>
-      <w:proofErr w:type="gramEnd"/>
-      <w:r>
-        <w:rPr>
-          <w:sz w:val="28"/>
-          <w:szCs w:val="28"/>
-        </w:rPr>
-        <w:t xml:space="preserve"> ‘Bot’ Detection</w:t>
+          <w:b/>
+          <w:sz w:val="28"/>
+          <w:szCs w:val="28"/>
+        </w:rPr>
+      </w:pPr>
+      <w:r>
+        <w:rPr>
+          <w:b/>
+          <w:sz w:val="28"/>
+          <w:szCs w:val="28"/>
+        </w:rPr>
+        <w:t>4.1 ‘Bot’ Detection</w:t>
       </w:r>
     </w:p>
     <w:p>
@@ -3298,23 +2900,7 @@
           <w:sz w:val="26"/>
           <w:szCs w:val="26"/>
         </w:rPr>
-        <w:t xml:space="preserve">Number of </w:t>
-      </w:r>
-      <w:proofErr w:type="spellStart"/>
-      <w:r>
-        <w:rPr>
-          <w:sz w:val="26"/>
-          <w:szCs w:val="26"/>
-        </w:rPr>
-        <w:t>webscraped</w:t>
-      </w:r>
-      <w:proofErr w:type="spellEnd"/>
-      <w:r>
-        <w:rPr>
-          <w:sz w:val="26"/>
-          <w:szCs w:val="26"/>
-        </w:rPr>
-        <w:t xml:space="preserve"> posts must be customizable, but with</w:t>
+        <w:t>Number of webscraped posts must be customizable, but with</w:t>
       </w:r>
       <w:r>
         <w:rPr>
@@ -3408,23 +2994,18 @@
     <w:p>
       <w:pPr>
         <w:rPr>
-          <w:sz w:val="28"/>
-          <w:szCs w:val="28"/>
-        </w:rPr>
-      </w:pPr>
-      <w:r>
-        <w:rPr>
-          <w:sz w:val="28"/>
-          <w:szCs w:val="28"/>
-        </w:rPr>
-        <w:t>4</w:t>
-      </w:r>
-      <w:r>
-        <w:rPr>
-          <w:sz w:val="28"/>
-          <w:szCs w:val="28"/>
-        </w:rPr>
-        <w:t>.2 ‘Potentially Dangerous’ Categorizer</w:t>
+          <w:b/>
+          <w:sz w:val="28"/>
+          <w:szCs w:val="28"/>
+        </w:rPr>
+      </w:pPr>
+      <w:r>
+        <w:rPr>
+          <w:b/>
+          <w:sz w:val="28"/>
+          <w:szCs w:val="28"/>
+        </w:rPr>
+        <w:t>4.2 ‘Potentially Dangerous’ Categorizer</w:t>
       </w:r>
     </w:p>
     <w:p>
@@ -3486,23 +3067,7 @@
           <w:sz w:val="26"/>
           <w:szCs w:val="26"/>
         </w:rPr>
-        <w:t xml:space="preserve">Number of </w:t>
-      </w:r>
-      <w:proofErr w:type="spellStart"/>
-      <w:r>
-        <w:rPr>
-          <w:sz w:val="26"/>
-          <w:szCs w:val="26"/>
-        </w:rPr>
-        <w:t>webscraped</w:t>
-      </w:r>
-      <w:proofErr w:type="spellEnd"/>
-      <w:r>
-        <w:rPr>
-          <w:sz w:val="26"/>
-          <w:szCs w:val="26"/>
-        </w:rPr>
-        <w:t xml:space="preserve"> posts must be customizable, but with confines determined by commonsense (for now, greater than 300, less than 100,000). </w:t>
+        <w:t xml:space="preserve">Number of webscraped posts must be customizable, but with confines determined by commonsense (for now, greater than 300, less than 100,000). </w:t>
       </w:r>
     </w:p>
     <w:p>
@@ -3651,7 +3216,6 @@
           <w:sz w:val="40"/>
           <w:szCs w:val="40"/>
         </w:rPr>
-        <w:lastRenderedPageBreak/>
         <w:t xml:space="preserve">5. </w:t>
       </w:r>
       <w:hyperlink w:anchor="ToC" w:history="1">
@@ -3670,12 +3234,14 @@
     <w:p>
       <w:pPr>
         <w:rPr>
-          <w:sz w:val="28"/>
-          <w:szCs w:val="28"/>
-        </w:rPr>
-      </w:pPr>
-      <w:r>
-        <w:rPr>
+          <w:b/>
+          <w:sz w:val="28"/>
+          <w:szCs w:val="28"/>
+        </w:rPr>
+      </w:pPr>
+      <w:r>
+        <w:rPr>
+          <w:b/>
           <w:sz w:val="28"/>
           <w:szCs w:val="28"/>
         </w:rPr>
@@ -3683,6 +3249,7 @@
       </w:r>
       <w:r>
         <w:rPr>
+          <w:b/>
           <w:sz w:val="28"/>
           <w:szCs w:val="28"/>
         </w:rPr>
@@ -3726,23 +3293,7 @@
           <w:sz w:val="26"/>
           <w:szCs w:val="26"/>
         </w:rPr>
-        <w:t xml:space="preserve">User-supplied hashtag to concentrate </w:t>
-      </w:r>
-      <w:proofErr w:type="gramStart"/>
-      <w:r>
-        <w:rPr>
-          <w:sz w:val="26"/>
-          <w:szCs w:val="26"/>
-        </w:rPr>
-        <w:t>on</w:t>
-      </w:r>
-      <w:proofErr w:type="gramEnd"/>
-      <w:r>
-        <w:rPr>
-          <w:sz w:val="26"/>
-          <w:szCs w:val="26"/>
-        </w:rPr>
-        <w:t>.</w:t>
+        <w:t>User-supplied hashtag to concentrate on.</w:t>
       </w:r>
     </w:p>
     <w:p>
@@ -3870,7 +3421,6 @@
           <w:sz w:val="40"/>
           <w:szCs w:val="40"/>
         </w:rPr>
-        <w:lastRenderedPageBreak/>
         <w:t>6.</w:t>
       </w:r>
       <w:r>
@@ -3896,12 +3446,14 @@
     <w:p>
       <w:pPr>
         <w:rPr>
-          <w:sz w:val="28"/>
-          <w:szCs w:val="28"/>
-        </w:rPr>
-      </w:pPr>
-      <w:r>
-        <w:rPr>
+          <w:b/>
+          <w:sz w:val="28"/>
+          <w:szCs w:val="28"/>
+        </w:rPr>
+      </w:pPr>
+      <w:r>
+        <w:rPr>
+          <w:b/>
           <w:sz w:val="28"/>
           <w:szCs w:val="28"/>
         </w:rPr>
@@ -3923,34 +3475,20 @@
           <w:szCs w:val="28"/>
         </w:rPr>
         <w:tab/>
-        <w:t xml:space="preserve">The following Use Cases </w:t>
-      </w:r>
-      <w:proofErr w:type="gramStart"/>
-      <w:r>
-        <w:rPr>
-          <w:sz w:val="28"/>
-          <w:szCs w:val="28"/>
-        </w:rPr>
-        <w:t>are given</w:t>
-      </w:r>
-      <w:proofErr w:type="gramEnd"/>
-      <w:r>
-        <w:rPr>
-          <w:sz w:val="28"/>
-          <w:szCs w:val="28"/>
-        </w:rPr>
-        <w:t xml:space="preserve"> in their likely sequential flow for the User. Differences between the two </w:t>
-      </w:r>
-    </w:p>
-    <w:p>
-      <w:pPr>
-        <w:rPr>
-          <w:sz w:val="28"/>
-          <w:szCs w:val="28"/>
-        </w:rPr>
-      </w:pPr>
-      <w:r>
-        <w:rPr>
+        <w:t xml:space="preserve">The following Use Cases are given in their likely sequential flow for the User. Differences between the two </w:t>
+      </w:r>
+    </w:p>
+    <w:p>
+      <w:pPr>
+        <w:rPr>
+          <w:b/>
+          <w:sz w:val="28"/>
+          <w:szCs w:val="28"/>
+        </w:rPr>
+      </w:pPr>
+      <w:r>
+        <w:rPr>
+          <w:b/>
           <w:sz w:val="28"/>
           <w:szCs w:val="28"/>
         </w:rPr>
@@ -3960,6 +3498,7 @@
       <w:bookmarkEnd w:id="23"/>
       <w:r>
         <w:rPr>
+          <w:b/>
           <w:sz w:val="28"/>
           <w:szCs w:val="28"/>
         </w:rPr>
@@ -3985,23 +3524,7 @@
           <w:sz w:val="24"/>
           <w:szCs w:val="24"/>
         </w:rPr>
-        <w:t xml:space="preserve">Make application </w:t>
-      </w:r>
-      <w:proofErr w:type="spellStart"/>
-      <w:r>
-        <w:rPr>
-          <w:sz w:val="24"/>
-          <w:szCs w:val="24"/>
-        </w:rPr>
-        <w:t>launchable</w:t>
-      </w:r>
-      <w:proofErr w:type="spellEnd"/>
-      <w:r>
-        <w:rPr>
-          <w:sz w:val="24"/>
-          <w:szCs w:val="24"/>
-        </w:rPr>
-        <w:t xml:space="preserve"> via Microsoft GUI, not command line.</w:t>
+        <w:t>Make application launchable via Microsoft GUI, not command line.</w:t>
       </w:r>
     </w:p>
     <w:p>
@@ -4078,23 +3601,13 @@
         </w:rPr>
         <w:tab/>
       </w:r>
-      <w:proofErr w:type="spellStart"/>
-      <w:r>
-        <w:rPr>
-          <w:b/>
-          <w:sz w:val="24"/>
-          <w:szCs w:val="24"/>
-        </w:rPr>
-        <w:t>Postcondition</w:t>
-      </w:r>
-      <w:proofErr w:type="spellEnd"/>
-      <w:r>
-        <w:rPr>
-          <w:b/>
-          <w:sz w:val="24"/>
-          <w:szCs w:val="24"/>
-        </w:rPr>
-        <w:t xml:space="preserve">: </w:t>
+      <w:r>
+        <w:rPr>
+          <w:b/>
+          <w:sz w:val="24"/>
+          <w:szCs w:val="24"/>
+        </w:rPr>
+        <w:t xml:space="preserve">Postcondition: </w:t>
       </w:r>
       <w:r>
         <w:rPr>
@@ -4121,20 +3634,14 @@
     <w:p>
       <w:pPr>
         <w:rPr>
-          <w:sz w:val="28"/>
-          <w:szCs w:val="28"/>
-        </w:rPr>
-      </w:pPr>
-    </w:p>
-    <w:p>
-      <w:pPr>
-        <w:rPr>
-          <w:sz w:val="28"/>
-          <w:szCs w:val="28"/>
-        </w:rPr>
-      </w:pPr>
-      <w:r>
-        <w:rPr>
+          <w:b/>
+          <w:sz w:val="28"/>
+          <w:szCs w:val="28"/>
+        </w:rPr>
+      </w:pPr>
+      <w:r>
+        <w:rPr>
+          <w:b/>
           <w:sz w:val="28"/>
           <w:szCs w:val="28"/>
         </w:rPr>
@@ -4202,23 +3709,7 @@
           <w:sz w:val="24"/>
           <w:szCs w:val="24"/>
         </w:rPr>
-        <w:t xml:space="preserve">A piece </w:t>
-      </w:r>
-      <w:proofErr w:type="gramStart"/>
-      <w:r>
-        <w:rPr>
-          <w:sz w:val="24"/>
-          <w:szCs w:val="24"/>
-        </w:rPr>
-        <w:t>has been selected</w:t>
-      </w:r>
-      <w:proofErr w:type="gramEnd"/>
-      <w:r>
-        <w:rPr>
-          <w:sz w:val="24"/>
-          <w:szCs w:val="24"/>
-        </w:rPr>
-        <w:t>, and an open, valid space is highlighted.</w:t>
+        <w:t>A piece has been selected, and an open, valid space is highlighted.</w:t>
       </w:r>
     </w:p>
     <w:p>
@@ -4265,65 +3756,33 @@
         </w:rPr>
         <w:tab/>
       </w:r>
-      <w:proofErr w:type="spellStart"/>
-      <w:r>
-        <w:rPr>
-          <w:b/>
-          <w:sz w:val="24"/>
-          <w:szCs w:val="24"/>
-        </w:rPr>
-        <w:t>Postcondition</w:t>
-      </w:r>
-      <w:proofErr w:type="spellEnd"/>
-      <w:r>
-        <w:rPr>
-          <w:b/>
-          <w:sz w:val="24"/>
-          <w:szCs w:val="24"/>
-        </w:rPr>
-        <w:t xml:space="preserve">: </w:t>
-      </w:r>
-      <w:r>
-        <w:rPr>
-          <w:sz w:val="24"/>
-          <w:szCs w:val="24"/>
-        </w:rPr>
-        <w:t xml:space="preserve">The piece moves there. If an opponent’s piece </w:t>
-      </w:r>
-      <w:proofErr w:type="gramStart"/>
-      <w:r>
-        <w:rPr>
-          <w:sz w:val="24"/>
-          <w:szCs w:val="24"/>
-        </w:rPr>
-        <w:t>is jumped</w:t>
-      </w:r>
-      <w:proofErr w:type="gramEnd"/>
-      <w:r>
-        <w:rPr>
-          <w:sz w:val="24"/>
-          <w:szCs w:val="24"/>
-        </w:rPr>
-        <w:t>, that is resolved in the following phase.</w:t>
-      </w:r>
-    </w:p>
-    <w:p>
-      <w:pPr>
-        <w:rPr>
-          <w:sz w:val="24"/>
-          <w:szCs w:val="24"/>
-        </w:rPr>
-      </w:pPr>
-    </w:p>
-    <w:p>
-      <w:pPr>
-        <w:rPr>
-          <w:sz w:val="28"/>
-          <w:szCs w:val="28"/>
-        </w:rPr>
-      </w:pPr>
-      <w:r>
-        <w:rPr>
+      <w:r>
+        <w:rPr>
+          <w:b/>
+          <w:sz w:val="24"/>
+          <w:szCs w:val="24"/>
+        </w:rPr>
+        <w:t xml:space="preserve">Postcondition: </w:t>
+      </w:r>
+      <w:r>
+        <w:rPr>
+          <w:sz w:val="24"/>
+          <w:szCs w:val="24"/>
+        </w:rPr>
+        <w:t>The piece moves there. If an opponent’s piece is jumped, that is resolved in the following phase.</w:t>
+      </w:r>
+    </w:p>
+    <w:p>
+      <w:pPr>
+        <w:rPr>
+          <w:b/>
+          <w:sz w:val="28"/>
+          <w:szCs w:val="28"/>
+        </w:rPr>
+      </w:pPr>
+      <w:r>
+        <w:rPr>
+          <w:b/>
           <w:sz w:val="28"/>
           <w:szCs w:val="28"/>
         </w:rPr>
@@ -4349,23 +3808,7 @@
           <w:sz w:val="24"/>
           <w:szCs w:val="24"/>
         </w:rPr>
-        <w:t xml:space="preserve">If an opponent’s piece </w:t>
-      </w:r>
-      <w:proofErr w:type="gramStart"/>
-      <w:r>
-        <w:rPr>
-          <w:sz w:val="24"/>
-          <w:szCs w:val="24"/>
-        </w:rPr>
-        <w:t>was jumped</w:t>
-      </w:r>
-      <w:proofErr w:type="gramEnd"/>
-      <w:r>
-        <w:rPr>
-          <w:sz w:val="24"/>
-          <w:szCs w:val="24"/>
-        </w:rPr>
-        <w:t xml:space="preserve"> in the previous phase, it is removed after the valid move is completed. </w:t>
+        <w:t xml:space="preserve">If an opponent’s piece was jumped in the previous phase, it is removed after the valid move is completed. </w:t>
       </w:r>
     </w:p>
     <w:p>
@@ -4395,23 +3838,7 @@
           <w:sz w:val="24"/>
           <w:szCs w:val="24"/>
         </w:rPr>
-        <w:t xml:space="preserve">The opponent’s piece </w:t>
-      </w:r>
-      <w:proofErr w:type="gramStart"/>
-      <w:r>
-        <w:rPr>
-          <w:sz w:val="24"/>
-          <w:szCs w:val="24"/>
-        </w:rPr>
-        <w:t>was jumped</w:t>
-      </w:r>
-      <w:proofErr w:type="gramEnd"/>
-      <w:r>
-        <w:rPr>
-          <w:sz w:val="24"/>
-          <w:szCs w:val="24"/>
-        </w:rPr>
-        <w:t xml:space="preserve"> in the previous phase.</w:t>
+        <w:t>The opponent’s piece was jumped in the previous phase.</w:t>
       </w:r>
     </w:p>
     <w:p>
@@ -4441,23 +3868,7 @@
           <w:sz w:val="24"/>
           <w:szCs w:val="24"/>
         </w:rPr>
-        <w:t xml:space="preserve">The piece </w:t>
-      </w:r>
-      <w:proofErr w:type="gramStart"/>
-      <w:r>
-        <w:rPr>
-          <w:sz w:val="24"/>
-          <w:szCs w:val="24"/>
-        </w:rPr>
-        <w:t>is removed</w:t>
-      </w:r>
-      <w:proofErr w:type="gramEnd"/>
-      <w:r>
-        <w:rPr>
-          <w:sz w:val="24"/>
-          <w:szCs w:val="24"/>
-        </w:rPr>
-        <w:t>.</w:t>
+        <w:t>The piece is removed.</w:t>
       </w:r>
     </w:p>
     <w:p>
@@ -4474,23 +3885,13 @@
         </w:rPr>
         <w:tab/>
       </w:r>
-      <w:proofErr w:type="spellStart"/>
-      <w:r>
-        <w:rPr>
-          <w:b/>
-          <w:sz w:val="24"/>
-          <w:szCs w:val="24"/>
-        </w:rPr>
-        <w:t>Postcondition</w:t>
-      </w:r>
-      <w:proofErr w:type="spellEnd"/>
-      <w:r>
-        <w:rPr>
-          <w:b/>
-          <w:sz w:val="24"/>
-          <w:szCs w:val="24"/>
-        </w:rPr>
-        <w:t xml:space="preserve">: </w:t>
+      <w:r>
+        <w:rPr>
+          <w:b/>
+          <w:sz w:val="24"/>
+          <w:szCs w:val="24"/>
+        </w:rPr>
+        <w:t xml:space="preserve">Postcondition: </w:t>
       </w:r>
       <w:r>
         <w:rPr>
@@ -4503,34 +3904,18 @@
     <w:p>
       <w:pPr>
         <w:rPr>
-          <w:sz w:val="28"/>
-          <w:szCs w:val="28"/>
-        </w:rPr>
-      </w:pPr>
-    </w:p>
-    <w:p>
-      <w:pPr>
-        <w:rPr>
-          <w:sz w:val="28"/>
-          <w:szCs w:val="28"/>
-        </w:rPr>
-      </w:pPr>
-      <w:proofErr w:type="gramStart"/>
-      <w:r>
-        <w:rPr>
-          <w:sz w:val="28"/>
-          <w:szCs w:val="28"/>
-        </w:rPr>
-        <w:lastRenderedPageBreak/>
-        <w:t>6.5</w:t>
-      </w:r>
-      <w:proofErr w:type="gramEnd"/>
-      <w:r>
-        <w:rPr>
-          <w:sz w:val="28"/>
-          <w:szCs w:val="28"/>
-        </w:rPr>
-        <w:t xml:space="preserve"> Update Other Player’s Screen</w:t>
+          <w:b/>
+          <w:sz w:val="28"/>
+          <w:szCs w:val="28"/>
+        </w:rPr>
+      </w:pPr>
+      <w:r>
+        <w:rPr>
+          <w:b/>
+          <w:sz w:val="28"/>
+          <w:szCs w:val="28"/>
+        </w:rPr>
+        <w:t>6.5 Update Other Player’s Screen</w:t>
       </w:r>
       <w:bookmarkStart w:id="25" w:name="UpdateScreens"/>
       <w:bookmarkEnd w:id="25"/>
@@ -4548,23 +3933,7 @@
           <w:szCs w:val="24"/>
         </w:rPr>
         <w:tab/>
-        <w:t xml:space="preserve">After the move and any removed pieces are resolved, the updated board </w:t>
-      </w:r>
-      <w:proofErr w:type="gramStart"/>
-      <w:r>
-        <w:rPr>
-          <w:sz w:val="24"/>
-          <w:szCs w:val="24"/>
-        </w:rPr>
-        <w:t>is sent</w:t>
-      </w:r>
-      <w:proofErr w:type="gramEnd"/>
-      <w:r>
-        <w:rPr>
-          <w:sz w:val="24"/>
-          <w:szCs w:val="24"/>
-        </w:rPr>
-        <w:t xml:space="preserve"> to the opponent on the server.</w:t>
+        <w:t>After the move and any removed pieces are resolved, the updated board is sent to the opponent on the server.</w:t>
       </w:r>
     </w:p>
     <w:p>
@@ -4641,23 +4010,13 @@
         </w:rPr>
         <w:tab/>
       </w:r>
-      <w:proofErr w:type="spellStart"/>
-      <w:r>
-        <w:rPr>
-          <w:b/>
-          <w:sz w:val="24"/>
-          <w:szCs w:val="24"/>
-        </w:rPr>
-        <w:t>Postcondition</w:t>
-      </w:r>
-      <w:proofErr w:type="spellEnd"/>
-      <w:r>
-        <w:rPr>
-          <w:b/>
-          <w:sz w:val="24"/>
-          <w:szCs w:val="24"/>
-        </w:rPr>
-        <w:t xml:space="preserve">: </w:t>
+      <w:r>
+        <w:rPr>
+          <w:b/>
+          <w:sz w:val="24"/>
+          <w:szCs w:val="24"/>
+        </w:rPr>
+        <w:t xml:space="preserve">Postcondition: </w:t>
       </w:r>
       <w:r>
         <w:rPr>
@@ -4670,20 +4029,14 @@
     <w:p>
       <w:pPr>
         <w:rPr>
-          <w:sz w:val="24"/>
-          <w:szCs w:val="24"/>
-        </w:rPr>
-      </w:pPr>
-    </w:p>
-    <w:p>
-      <w:pPr>
-        <w:rPr>
-          <w:sz w:val="28"/>
-          <w:szCs w:val="28"/>
-        </w:rPr>
-      </w:pPr>
-      <w:r>
-        <w:rPr>
+          <w:b/>
+          <w:sz w:val="28"/>
+          <w:szCs w:val="28"/>
+        </w:rPr>
+      </w:pPr>
+      <w:r>
+        <w:rPr>
+          <w:b/>
           <w:sz w:val="28"/>
           <w:szCs w:val="28"/>
         </w:rPr>
@@ -4709,23 +4062,7 @@
           <w:sz w:val="24"/>
           <w:szCs w:val="24"/>
         </w:rPr>
-        <w:t xml:space="preserve">After both screens </w:t>
-      </w:r>
-      <w:proofErr w:type="gramStart"/>
-      <w:r>
-        <w:rPr>
-          <w:sz w:val="24"/>
-          <w:szCs w:val="24"/>
-        </w:rPr>
-        <w:t>are updated</w:t>
-      </w:r>
-      <w:proofErr w:type="gramEnd"/>
-      <w:r>
-        <w:rPr>
-          <w:sz w:val="24"/>
-          <w:szCs w:val="24"/>
-        </w:rPr>
-        <w:t>, the game will check whether the endgame state has been reached. The endgame state for checkers is the opponent having 0 pieces remaining on the board.</w:t>
+        <w:t>After both screens are updated, the game will check whether the endgame state has been reached. The endgame state for checkers is the opponent having 0 pieces remaining on the board.</w:t>
       </w:r>
     </w:p>
     <w:p>
@@ -4802,23 +4139,13 @@
         </w:rPr>
         <w:tab/>
       </w:r>
-      <w:proofErr w:type="spellStart"/>
-      <w:r>
-        <w:rPr>
-          <w:b/>
-          <w:sz w:val="24"/>
-          <w:szCs w:val="24"/>
-        </w:rPr>
-        <w:t>Postcondition</w:t>
-      </w:r>
-      <w:proofErr w:type="spellEnd"/>
-      <w:r>
-        <w:rPr>
-          <w:b/>
-          <w:sz w:val="24"/>
-          <w:szCs w:val="24"/>
-        </w:rPr>
-        <w:t xml:space="preserve">: </w:t>
+      <w:r>
+        <w:rPr>
+          <w:b/>
+          <w:sz w:val="24"/>
+          <w:szCs w:val="24"/>
+        </w:rPr>
+        <w:t xml:space="preserve">Postcondition: </w:t>
       </w:r>
       <w:r>
         <w:rPr>
@@ -4840,42 +4167,20 @@
           <w:sz w:val="24"/>
           <w:szCs w:val="24"/>
         </w:rPr>
-        <w:t xml:space="preserve"> the game </w:t>
-      </w:r>
-      <w:proofErr w:type="gramStart"/>
-      <w:r>
-        <w:rPr>
-          <w:sz w:val="24"/>
-          <w:szCs w:val="24"/>
-        </w:rPr>
-        <w:t>is pronounced</w:t>
-      </w:r>
-      <w:proofErr w:type="gramEnd"/>
-      <w:r>
-        <w:rPr>
-          <w:sz w:val="24"/>
-          <w:szCs w:val="24"/>
-        </w:rPr>
-        <w:t xml:space="preserve"> over if one player has no pieces left.</w:t>
-      </w:r>
-    </w:p>
-    <w:p>
-      <w:pPr>
-        <w:rPr>
-          <w:sz w:val="28"/>
-          <w:szCs w:val="28"/>
-        </w:rPr>
-      </w:pPr>
-    </w:p>
-    <w:p>
-      <w:pPr>
-        <w:rPr>
-          <w:sz w:val="28"/>
-          <w:szCs w:val="28"/>
-        </w:rPr>
-      </w:pPr>
-      <w:r>
-        <w:rPr>
+        <w:t xml:space="preserve"> the game is pronounced over if one player has no pieces left.</w:t>
+      </w:r>
+    </w:p>
+    <w:p>
+      <w:pPr>
+        <w:rPr>
+          <w:b/>
+          <w:sz w:val="28"/>
+          <w:szCs w:val="28"/>
+        </w:rPr>
+      </w:pPr>
+      <w:r>
+        <w:rPr>
+          <w:b/>
           <w:sz w:val="28"/>
           <w:szCs w:val="28"/>
         </w:rPr>
@@ -4974,49 +4279,25 @@
         </w:rPr>
         <w:tab/>
       </w:r>
-      <w:proofErr w:type="spellStart"/>
-      <w:r>
-        <w:rPr>
-          <w:b/>
-          <w:sz w:val="24"/>
-          <w:szCs w:val="24"/>
-        </w:rPr>
-        <w:t>Postcondition</w:t>
-      </w:r>
-      <w:proofErr w:type="spellEnd"/>
-      <w:r>
-        <w:rPr>
-          <w:b/>
-          <w:sz w:val="24"/>
-          <w:szCs w:val="24"/>
-        </w:rPr>
-        <w:t xml:space="preserve">: </w:t>
-      </w:r>
-      <w:r>
-        <w:rPr>
-          <w:sz w:val="24"/>
-          <w:szCs w:val="24"/>
-        </w:rPr>
-        <w:t xml:space="preserve">A server </w:t>
-      </w:r>
-      <w:proofErr w:type="gramStart"/>
-      <w:r>
-        <w:rPr>
-          <w:sz w:val="24"/>
-          <w:szCs w:val="24"/>
-        </w:rPr>
-        <w:t>is opened</w:t>
-      </w:r>
-      <w:proofErr w:type="gramEnd"/>
-      <w:r>
-        <w:rPr>
-          <w:sz w:val="24"/>
-          <w:szCs w:val="24"/>
-        </w:rPr>
-        <w:t>, and the host player can invite another player who joins the server.</w:t>
+      <w:r>
+        <w:rPr>
+          <w:b/>
+          <w:sz w:val="24"/>
+          <w:szCs w:val="24"/>
+        </w:rPr>
+        <w:t xml:space="preserve">Postcondition: </w:t>
+      </w:r>
+      <w:r>
+        <w:rPr>
+          <w:sz w:val="24"/>
+          <w:szCs w:val="24"/>
+        </w:rPr>
+        <w:t>A server is opened, and the host player can invite another player who joins the server.</w:t>
       </w:r>
       <w:bookmarkStart w:id="27" w:name="EndServer"/>
+      <w:bookmarkStart w:id="28" w:name="_GoBack"/>
       <w:bookmarkEnd w:id="27"/>
+      <w:bookmarkEnd w:id="28"/>
     </w:p>
     <w:p>
       <w:pPr>
@@ -5051,12 +4332,9 @@
         </w:rPr>
       </w:pPr>
     </w:p>
-    <w:p>
-      <w:bookmarkStart w:id="28" w:name="_GoBack"/>
-      <w:bookmarkEnd w:id="28"/>
-    </w:p>
+    <w:p/>
     <w:sectPr>
-      <w:footerReference w:type="default" r:id="rId5"/>
+      <w:footerReference w:type="default" r:id="rId7"/>
       <w:pgSz w:w="12240" w:h="15840"/>
       <w:pgMar w:top="1440" w:right="1440" w:bottom="1440" w:left="1440" w:header="720" w:footer="720" w:gutter="0"/>
       <w:cols w:space="720"/>
@@ -5064,6 +4342,31 @@
     </w:sectPr>
   </w:body>
 </w:document>
+</file>
+
+<file path=word/endnotes.xml><?xml version="1.0" encoding="utf-8"?>
+<w:endnotes xmlns:wpc="http://schemas.microsoft.com/office/word/2010/wordprocessingCanvas" xmlns:cx="http://schemas.microsoft.com/office/drawing/2014/chartex" xmlns:cx1="http://schemas.microsoft.com/office/drawing/2015/9/8/chartex" xmlns:mc="http://schemas.openxmlformats.org/markup-compatibility/2006" xmlns:o="urn:schemas-microsoft-com:office:office" xmlns:r="http://schemas.openxmlformats.org/officeDocument/2006/relationships" xmlns:m="http://schemas.openxmlformats.org/officeDocument/2006/math" xmlns:v="urn:schemas-microsoft-com:vml" xmlns:wp14="http://schemas.microsoft.com/office/word/2010/wordprocessingDrawing" xmlns:wp="http://schemas.openxmlformats.org/drawingml/2006/wordprocessingDrawing" xmlns:w10="urn:schemas-microsoft-com:office:word" xmlns:w="http://schemas.openxmlformats.org/wordprocessingml/2006/main" xmlns:w14="http://schemas.microsoft.com/office/word/2010/wordml" xmlns:w15="http://schemas.microsoft.com/office/word/2012/wordml" xmlns:w16se="http://schemas.microsoft.com/office/word/2015/wordml/symex" xmlns:wpg="http://schemas.microsoft.com/office/word/2010/wordprocessingGroup" xmlns:wpi="http://schemas.microsoft.com/office/word/2010/wordprocessingInk" xmlns:wne="http://schemas.microsoft.com/office/word/2006/wordml" xmlns:wps="http://schemas.microsoft.com/office/word/2010/wordprocessingShape" mc:Ignorable="w14 w15 w16se wp14">
+  <w:endnote w:type="separator" w:id="-1">
+    <w:p>
+      <w:pPr>
+        <w:spacing w:after="0" w:line="240" w:lineRule="auto"/>
+      </w:pPr>
+      <w:r>
+        <w:separator/>
+      </w:r>
+    </w:p>
+  </w:endnote>
+  <w:endnote w:type="continuationSeparator" w:id="0">
+    <w:p>
+      <w:pPr>
+        <w:spacing w:after="0" w:line="240" w:lineRule="auto"/>
+      </w:pPr>
+      <w:r>
+        <w:continuationSeparator/>
+      </w:r>
+    </w:p>
+  </w:endnote>
+</w:endnotes>
 </file>
 
 <file path=word/footer1.xml><?xml version="1.0" encoding="utf-8"?>
@@ -5117,6 +4420,31 @@
     </w:pPr>
   </w:p>
 </w:ftr>
+</file>
+
+<file path=word/footnotes.xml><?xml version="1.0" encoding="utf-8"?>
+<w:footnotes xmlns:wpc="http://schemas.microsoft.com/office/word/2010/wordprocessingCanvas" xmlns:cx="http://schemas.microsoft.com/office/drawing/2014/chartex" xmlns:cx1="http://schemas.microsoft.com/office/drawing/2015/9/8/chartex" xmlns:mc="http://schemas.openxmlformats.org/markup-compatibility/2006" xmlns:o="urn:schemas-microsoft-com:office:office" xmlns:r="http://schemas.openxmlformats.org/officeDocument/2006/relationships" xmlns:m="http://schemas.openxmlformats.org/officeDocument/2006/math" xmlns:v="urn:schemas-microsoft-com:vml" xmlns:wp14="http://schemas.microsoft.com/office/word/2010/wordprocessingDrawing" xmlns:wp="http://schemas.openxmlformats.org/drawingml/2006/wordprocessingDrawing" xmlns:w10="urn:schemas-microsoft-com:office:word" xmlns:w="http://schemas.openxmlformats.org/wordprocessingml/2006/main" xmlns:w14="http://schemas.microsoft.com/office/word/2010/wordml" xmlns:w15="http://schemas.microsoft.com/office/word/2012/wordml" xmlns:w16se="http://schemas.microsoft.com/office/word/2015/wordml/symex" xmlns:wpg="http://schemas.microsoft.com/office/word/2010/wordprocessingGroup" xmlns:wpi="http://schemas.microsoft.com/office/word/2010/wordprocessingInk" xmlns:wne="http://schemas.microsoft.com/office/word/2006/wordml" xmlns:wps="http://schemas.microsoft.com/office/word/2010/wordprocessingShape" mc:Ignorable="w14 w15 w16se wp14">
+  <w:footnote w:type="separator" w:id="-1">
+    <w:p>
+      <w:pPr>
+        <w:spacing w:after="0" w:line="240" w:lineRule="auto"/>
+      </w:pPr>
+      <w:r>
+        <w:separator/>
+      </w:r>
+    </w:p>
+  </w:footnote>
+  <w:footnote w:type="continuationSeparator" w:id="0">
+    <w:p>
+      <w:pPr>
+        <w:spacing w:after="0" w:line="240" w:lineRule="auto"/>
+      </w:pPr>
+      <w:r>
+        <w:continuationSeparator/>
+      </w:r>
+    </w:p>
+  </w:footnote>
+</w:footnotes>
 </file>
 
 <file path=word/numbering.xml><?xml version="1.0" encoding="utf-8"?>

</xml_diff>